<commit_message>
fix: Correct Homework 5 Meta Information
</commit_message>
<xml_diff>
--- a/Homeworks/S1-98-99/CN1-S1-98-99-HW5.docx
+++ b/Homeworks/S1-98-99/CN1-S1-98-99-HW5.docx
@@ -2189,12 +2189,174 @@
           <w:rtl/>
           <w:lang w:bidi="fa-IR"/>
         </w:rPr>
-        <w:t xml:space="preserve"> یک سرویس‌دهنده وب روی پورت 80 اجرا می‌کند. این سرویس‌دهنده وب که از اتصال‌های پایا استفاده می‌کند در حال دریافت درخواست‌های دو میزبان مختلف </w:t>
-      </w:r>
-      <w:r>
-        <w:rPr>
+        <w:t xml:space="preserve"> یک </w:t>
+      </w:r>
+      <w:proofErr w:type="spellStart"/>
+      <w:r>
+        <w:rPr>
+          <w:rFonts w:hint="cs"/>
+          <w:rtl/>
           <w:lang w:bidi="fa-IR"/>
         </w:rPr>
+        <w:t>سرویس‌دهنده</w:t>
+      </w:r>
+      <w:proofErr w:type="spellEnd"/>
+      <w:r>
+        <w:rPr>
+          <w:rFonts w:hint="cs"/>
+          <w:rtl/>
+          <w:lang w:bidi="fa-IR"/>
+        </w:rPr>
+        <w:t xml:space="preserve"> </w:t>
+      </w:r>
+      <w:proofErr w:type="spellStart"/>
+      <w:r>
+        <w:rPr>
+          <w:rFonts w:hint="cs"/>
+          <w:rtl/>
+          <w:lang w:bidi="fa-IR"/>
+        </w:rPr>
+        <w:t>وب</w:t>
+      </w:r>
+      <w:proofErr w:type="spellEnd"/>
+      <w:r>
+        <w:rPr>
+          <w:rFonts w:hint="cs"/>
+          <w:rtl/>
+          <w:lang w:bidi="fa-IR"/>
+        </w:rPr>
+        <w:t xml:space="preserve"> روی </w:t>
+      </w:r>
+      <w:proofErr w:type="spellStart"/>
+      <w:r>
+        <w:rPr>
+          <w:rFonts w:hint="cs"/>
+          <w:rtl/>
+          <w:lang w:bidi="fa-IR"/>
+        </w:rPr>
+        <w:t>پورت</w:t>
+      </w:r>
+      <w:proofErr w:type="spellEnd"/>
+      <w:r>
+        <w:rPr>
+          <w:rFonts w:hint="cs"/>
+          <w:rtl/>
+          <w:lang w:bidi="fa-IR"/>
+        </w:rPr>
+        <w:t xml:space="preserve"> 80 اجرا </w:t>
+      </w:r>
+      <w:proofErr w:type="spellStart"/>
+      <w:r>
+        <w:rPr>
+          <w:rFonts w:hint="cs"/>
+          <w:rtl/>
+          <w:lang w:bidi="fa-IR"/>
+        </w:rPr>
+        <w:t>می‌کند</w:t>
+      </w:r>
+      <w:proofErr w:type="spellEnd"/>
+      <w:r>
+        <w:rPr>
+          <w:rFonts w:hint="cs"/>
+          <w:rtl/>
+          <w:lang w:bidi="fa-IR"/>
+        </w:rPr>
+        <w:t xml:space="preserve">. این </w:t>
+      </w:r>
+      <w:proofErr w:type="spellStart"/>
+      <w:r>
+        <w:rPr>
+          <w:rFonts w:hint="cs"/>
+          <w:rtl/>
+          <w:lang w:bidi="fa-IR"/>
+        </w:rPr>
+        <w:t>سرویس‌دهنده</w:t>
+      </w:r>
+      <w:proofErr w:type="spellEnd"/>
+      <w:r>
+        <w:rPr>
+          <w:rFonts w:hint="cs"/>
+          <w:rtl/>
+          <w:lang w:bidi="fa-IR"/>
+        </w:rPr>
+        <w:t xml:space="preserve"> </w:t>
+      </w:r>
+      <w:proofErr w:type="spellStart"/>
+      <w:r>
+        <w:rPr>
+          <w:rFonts w:hint="cs"/>
+          <w:rtl/>
+          <w:lang w:bidi="fa-IR"/>
+        </w:rPr>
+        <w:t>وب</w:t>
+      </w:r>
+      <w:proofErr w:type="spellEnd"/>
+      <w:r>
+        <w:rPr>
+          <w:rFonts w:hint="cs"/>
+          <w:rtl/>
+          <w:lang w:bidi="fa-IR"/>
+        </w:rPr>
+        <w:t xml:space="preserve"> که از </w:t>
+      </w:r>
+      <w:proofErr w:type="spellStart"/>
+      <w:r>
+        <w:rPr>
+          <w:rFonts w:hint="cs"/>
+          <w:rtl/>
+          <w:lang w:bidi="fa-IR"/>
+        </w:rPr>
+        <w:t>اتصال‌های</w:t>
+      </w:r>
+      <w:proofErr w:type="spellEnd"/>
+      <w:r>
+        <w:rPr>
+          <w:rFonts w:hint="cs"/>
+          <w:rtl/>
+          <w:lang w:bidi="fa-IR"/>
+        </w:rPr>
+        <w:t xml:space="preserve"> پایا استفاده </w:t>
+      </w:r>
+      <w:proofErr w:type="spellStart"/>
+      <w:r>
+        <w:rPr>
+          <w:rFonts w:hint="cs"/>
+          <w:rtl/>
+          <w:lang w:bidi="fa-IR"/>
+        </w:rPr>
+        <w:t>می‌کند</w:t>
+      </w:r>
+      <w:proofErr w:type="spellEnd"/>
+      <w:r>
+        <w:rPr>
+          <w:rFonts w:hint="cs"/>
+          <w:rtl/>
+          <w:lang w:bidi="fa-IR"/>
+        </w:rPr>
+        <w:t xml:space="preserve"> در حال دریافت </w:t>
+      </w:r>
+      <w:proofErr w:type="spellStart"/>
+      <w:r>
+        <w:rPr>
+          <w:rFonts w:hint="cs"/>
+          <w:rtl/>
+          <w:lang w:bidi="fa-IR"/>
+        </w:rPr>
+        <w:t>درخواست‌های</w:t>
+      </w:r>
+      <w:proofErr w:type="spellEnd"/>
+      <w:r>
+        <w:rPr>
+          <w:rFonts w:hint="cs"/>
+          <w:rtl/>
+          <w:lang w:bidi="fa-IR"/>
+        </w:rPr>
+        <w:t xml:space="preserve"> دو میزبان مختلف </w:t>
+      </w:r>
+      <w:r>
+        <w:rPr>
+          <w:lang w:bidi="fa-IR"/>
+        </w:rPr>
         <w:t>A</w:t>
       </w:r>
       <w:r>
@@ -2217,12 +2379,66 @@
           <w:rtl/>
           <w:lang w:bidi="fa-IR"/>
         </w:rPr>
-        <w:t xml:space="preserve"> است. آیا همه‌ی این درخواست‌ها به یک سوکت واحد در میزبان </w:t>
-      </w:r>
-      <w:r>
-        <w:rPr>
+        <w:t xml:space="preserve"> است. آیا </w:t>
+      </w:r>
+      <w:proofErr w:type="spellStart"/>
+      <w:r>
+        <w:rPr>
+          <w:rFonts w:hint="cs"/>
+          <w:rtl/>
           <w:lang w:bidi="fa-IR"/>
         </w:rPr>
+        <w:t>همه‌ی</w:t>
+      </w:r>
+      <w:proofErr w:type="spellEnd"/>
+      <w:r>
+        <w:rPr>
+          <w:rFonts w:hint="cs"/>
+          <w:rtl/>
+          <w:lang w:bidi="fa-IR"/>
+        </w:rPr>
+        <w:t xml:space="preserve"> این </w:t>
+      </w:r>
+      <w:proofErr w:type="spellStart"/>
+      <w:r>
+        <w:rPr>
+          <w:rFonts w:hint="cs"/>
+          <w:rtl/>
+          <w:lang w:bidi="fa-IR"/>
+        </w:rPr>
+        <w:t>درخواست‌ها</w:t>
+      </w:r>
+      <w:proofErr w:type="spellEnd"/>
+      <w:r>
+        <w:rPr>
+          <w:rFonts w:hint="cs"/>
+          <w:rtl/>
+          <w:lang w:bidi="fa-IR"/>
+        </w:rPr>
+        <w:t xml:space="preserve"> به یک </w:t>
+      </w:r>
+      <w:proofErr w:type="spellStart"/>
+      <w:r>
+        <w:rPr>
+          <w:rFonts w:hint="cs"/>
+          <w:rtl/>
+          <w:lang w:bidi="fa-IR"/>
+        </w:rPr>
+        <w:t>سوکت</w:t>
+      </w:r>
+      <w:proofErr w:type="spellEnd"/>
+      <w:r>
+        <w:rPr>
+          <w:rFonts w:hint="cs"/>
+          <w:rtl/>
+          <w:lang w:bidi="fa-IR"/>
+        </w:rPr>
+        <w:t xml:space="preserve"> واحد در میزبان </w:t>
+      </w:r>
+      <w:r>
+        <w:rPr>
+          <w:lang w:bidi="fa-IR"/>
+        </w:rPr>
         <w:t>S</w:t>
       </w:r>
       <w:r>
@@ -2231,7 +2447,133 @@
           <w:rtl/>
           <w:lang w:bidi="fa-IR"/>
         </w:rPr>
-        <w:t xml:space="preserve"> تحویل داده می‌شوند؟ اگر درخواست‌ها از سوکت‌های مختلف عبور می‌کنند، آیا هر دو سوکت شماره‌ی پورت 80 دارند؟ توضیح دهید.</w:t>
+        <w:t xml:space="preserve"> تحویل داده </w:t>
+      </w:r>
+      <w:proofErr w:type="spellStart"/>
+      <w:r>
+        <w:rPr>
+          <w:rFonts w:hint="cs"/>
+          <w:rtl/>
+          <w:lang w:bidi="fa-IR"/>
+        </w:rPr>
+        <w:t>می‌شوند</w:t>
+      </w:r>
+      <w:proofErr w:type="spellEnd"/>
+      <w:r>
+        <w:rPr>
+          <w:rFonts w:hint="cs"/>
+          <w:rtl/>
+          <w:lang w:bidi="fa-IR"/>
+        </w:rPr>
+        <w:t xml:space="preserve">؟ اگر </w:t>
+      </w:r>
+      <w:proofErr w:type="spellStart"/>
+      <w:r>
+        <w:rPr>
+          <w:rFonts w:hint="cs"/>
+          <w:rtl/>
+          <w:lang w:bidi="fa-IR"/>
+        </w:rPr>
+        <w:t>درخواست‌ها</w:t>
+      </w:r>
+      <w:proofErr w:type="spellEnd"/>
+      <w:r>
+        <w:rPr>
+          <w:rFonts w:hint="cs"/>
+          <w:rtl/>
+          <w:lang w:bidi="fa-IR"/>
+        </w:rPr>
+        <w:t xml:space="preserve"> از </w:t>
+      </w:r>
+      <w:proofErr w:type="spellStart"/>
+      <w:r>
+        <w:rPr>
+          <w:rFonts w:hint="cs"/>
+          <w:rtl/>
+          <w:lang w:bidi="fa-IR"/>
+        </w:rPr>
+        <w:t>سوکت‌های</w:t>
+      </w:r>
+      <w:proofErr w:type="spellEnd"/>
+      <w:r>
+        <w:rPr>
+          <w:rFonts w:hint="cs"/>
+          <w:rtl/>
+          <w:lang w:bidi="fa-IR"/>
+        </w:rPr>
+        <w:t xml:space="preserve"> مختلف عبور </w:t>
+      </w:r>
+      <w:proofErr w:type="spellStart"/>
+      <w:r>
+        <w:rPr>
+          <w:rFonts w:hint="cs"/>
+          <w:rtl/>
+          <w:lang w:bidi="fa-IR"/>
+        </w:rPr>
+        <w:t>می‌کنند</w:t>
+      </w:r>
+      <w:proofErr w:type="spellEnd"/>
+      <w:r>
+        <w:rPr>
+          <w:rFonts w:hint="cs"/>
+          <w:rtl/>
+          <w:lang w:bidi="fa-IR"/>
+        </w:rPr>
+        <w:t xml:space="preserve">، آیا هر دو </w:t>
+      </w:r>
+      <w:proofErr w:type="spellStart"/>
+      <w:r>
+        <w:rPr>
+          <w:rFonts w:hint="cs"/>
+          <w:rtl/>
+          <w:lang w:bidi="fa-IR"/>
+        </w:rPr>
+        <w:t>سوکت</w:t>
+      </w:r>
+      <w:proofErr w:type="spellEnd"/>
+      <w:r>
+        <w:rPr>
+          <w:rFonts w:hint="cs"/>
+          <w:rtl/>
+          <w:lang w:bidi="fa-IR"/>
+        </w:rPr>
+        <w:t xml:space="preserve"> </w:t>
+      </w:r>
+      <w:proofErr w:type="spellStart"/>
+      <w:r>
+        <w:rPr>
+          <w:rFonts w:hint="cs"/>
+          <w:rtl/>
+          <w:lang w:bidi="fa-IR"/>
+        </w:rPr>
+        <w:t>شماره‌ی</w:t>
+      </w:r>
+      <w:proofErr w:type="spellEnd"/>
+      <w:r>
+        <w:rPr>
+          <w:rFonts w:hint="cs"/>
+          <w:rtl/>
+          <w:lang w:bidi="fa-IR"/>
+        </w:rPr>
+        <w:t xml:space="preserve"> </w:t>
+      </w:r>
+      <w:proofErr w:type="spellStart"/>
+      <w:r>
+        <w:rPr>
+          <w:rFonts w:hint="cs"/>
+          <w:rtl/>
+          <w:lang w:bidi="fa-IR"/>
+        </w:rPr>
+        <w:t>پورت</w:t>
+      </w:r>
+      <w:proofErr w:type="spellEnd"/>
+      <w:r>
+        <w:rPr>
+          <w:rFonts w:hint="cs"/>
+          <w:rtl/>
+          <w:lang w:bidi="fa-IR"/>
+        </w:rPr>
+        <w:t xml:space="preserve"> 80 دارند؟ توضیح دهید.</w:t>
       </w:r>
     </w:p>
     <w:p>
@@ -2253,7 +2595,55 @@
           <w:rFonts w:hint="cs"/>
           <w:rtl/>
         </w:rPr>
-        <w:t>، وب سرور یک سوکت جداگانه ایجاد می‏کند.</w:t>
+        <w:t xml:space="preserve">، </w:t>
+      </w:r>
+      <w:proofErr w:type="spellStart"/>
+      <w:r>
+        <w:rPr>
+          <w:rFonts w:hint="cs"/>
+          <w:rtl/>
+        </w:rPr>
+        <w:t>وب</w:t>
+      </w:r>
+      <w:proofErr w:type="spellEnd"/>
+      <w:r>
+        <w:rPr>
+          <w:rFonts w:hint="cs"/>
+          <w:rtl/>
+        </w:rPr>
+        <w:t xml:space="preserve"> سرور یک </w:t>
+      </w:r>
+      <w:proofErr w:type="spellStart"/>
+      <w:r>
+        <w:rPr>
+          <w:rFonts w:hint="cs"/>
+          <w:rtl/>
+        </w:rPr>
+        <w:t>سوکت</w:t>
+      </w:r>
+      <w:proofErr w:type="spellEnd"/>
+      <w:r>
+        <w:rPr>
+          <w:rFonts w:hint="cs"/>
+          <w:rtl/>
+        </w:rPr>
+        <w:t xml:space="preserve"> جداگانه ایجاد </w:t>
+      </w:r>
+      <w:proofErr w:type="spellStart"/>
+      <w:r>
+        <w:rPr>
+          <w:rFonts w:hint="cs"/>
+          <w:rtl/>
+        </w:rPr>
+        <w:t>می‏کند</w:t>
+      </w:r>
+      <w:proofErr w:type="spellEnd"/>
+      <w:r>
+        <w:rPr>
+          <w:rFonts w:hint="cs"/>
+          <w:rtl/>
+        </w:rPr>
+        <w:t>.</w:t>
       </w:r>
       <w:r>
         <w:t xml:space="preserve"> </w:t>
@@ -2263,7 +2653,23 @@
           <w:rFonts w:hint="cs"/>
           <w:rtl/>
         </w:rPr>
-        <w:t xml:space="preserve"> هر سوکت ارتباطی</w:t>
+        <w:t xml:space="preserve"> هر </w:t>
+      </w:r>
+      <w:proofErr w:type="spellStart"/>
+      <w:r>
+        <w:rPr>
+          <w:rFonts w:hint="cs"/>
+          <w:rtl/>
+        </w:rPr>
+        <w:t>سوکت</w:t>
+      </w:r>
+      <w:proofErr w:type="spellEnd"/>
+      <w:r>
+        <w:rPr>
+          <w:rFonts w:hint="cs"/>
+          <w:rtl/>
+        </w:rPr>
+        <w:t xml:space="preserve"> ارتباطی</w:t>
       </w:r>
       <w:r>
         <w:t xml:space="preserve"> </w:t>
@@ -2273,8 +2679,17 @@
           <w:rFonts w:hint="cs"/>
           <w:rtl/>
         </w:rPr>
-        <w:t>با چهار شناسه‏ی</w:t>
-      </w:r>
+        <w:t xml:space="preserve">با چهار </w:t>
+      </w:r>
+      <w:proofErr w:type="spellStart"/>
+      <w:r>
+        <w:rPr>
+          <w:rFonts w:hint="cs"/>
+          <w:rtl/>
+        </w:rPr>
+        <w:t>شناسه‏ی</w:t>
+      </w:r>
+      <w:proofErr w:type="spellEnd"/>
       <w:r>
         <w:rPr>
           <w:rFonts w:hint="cs"/>
@@ -2299,12 +2714,21 @@
         </w:rPr>
         <w:t xml:space="preserve">شماره </w:t>
       </w:r>
-      <w:r>
-        <w:rPr>
-          <w:rFonts w:hint="cs"/>
-          <w:rtl/>
-        </w:rPr>
-        <w:t>پورت مبدأ، آدرس</w:t>
+      <w:proofErr w:type="spellStart"/>
+      <w:r>
+        <w:rPr>
+          <w:rFonts w:hint="cs"/>
+          <w:rtl/>
+        </w:rPr>
+        <w:t>پورت</w:t>
+      </w:r>
+      <w:proofErr w:type="spellEnd"/>
+      <w:r>
+        <w:rPr>
+          <w:rFonts w:hint="cs"/>
+          <w:rtl/>
+        </w:rPr>
+        <w:t xml:space="preserve"> مبدأ، آدرس</w:t>
       </w:r>
       <w:r>
         <w:t>IP</w:t>
@@ -2326,20 +2750,38 @@
         </w:rPr>
         <w:t xml:space="preserve">و شماره </w:t>
       </w:r>
-      <w:r>
-        <w:rPr>
-          <w:rFonts w:hint="cs"/>
-          <w:rtl/>
-        </w:rPr>
-        <w:t>پورت مقصد</w:t>
-      </w:r>
-      <w:r>
-        <w:rPr>
-          <w:rFonts w:hint="cs"/>
-          <w:rtl/>
-        </w:rPr>
-        <w:t xml:space="preserve"> معرفی می‏شود</w:t>
-      </w:r>
+      <w:proofErr w:type="spellStart"/>
+      <w:r>
+        <w:rPr>
+          <w:rFonts w:hint="cs"/>
+          <w:rtl/>
+        </w:rPr>
+        <w:t>پورت</w:t>
+      </w:r>
+      <w:proofErr w:type="spellEnd"/>
+      <w:r>
+        <w:rPr>
+          <w:rFonts w:hint="cs"/>
+          <w:rtl/>
+        </w:rPr>
+        <w:t xml:space="preserve"> مقصد</w:t>
+      </w:r>
+      <w:r>
+        <w:rPr>
+          <w:rFonts w:hint="cs"/>
+          <w:rtl/>
+        </w:rPr>
+        <w:t xml:space="preserve"> معرفی </w:t>
+      </w:r>
+      <w:proofErr w:type="spellStart"/>
+      <w:r>
+        <w:rPr>
+          <w:rFonts w:hint="cs"/>
+          <w:rtl/>
+        </w:rPr>
+        <w:t>می‏شود</w:t>
+      </w:r>
+      <w:proofErr w:type="spellEnd"/>
       <w:r>
         <w:rPr>
           <w:rFonts w:hint="cs"/>
@@ -2355,7 +2797,39 @@
           <w:rFonts w:hint="cs"/>
           <w:rtl/>
         </w:rPr>
-        <w:t xml:space="preserve">زمانی کهیک بسته‏ی </w:t>
+        <w:t xml:space="preserve">زمانی </w:t>
+      </w:r>
+      <w:proofErr w:type="spellStart"/>
+      <w:r>
+        <w:rPr>
+          <w:rFonts w:hint="cs"/>
+          <w:rtl/>
+        </w:rPr>
+        <w:t>کهیک</w:t>
+      </w:r>
+      <w:proofErr w:type="spellEnd"/>
+      <w:r>
+        <w:rPr>
+          <w:rFonts w:hint="cs"/>
+          <w:rtl/>
+        </w:rPr>
+        <w:t xml:space="preserve"> </w:t>
+      </w:r>
+      <w:proofErr w:type="spellStart"/>
+      <w:r>
+        <w:rPr>
+          <w:rFonts w:hint="cs"/>
+          <w:rtl/>
+        </w:rPr>
+        <w:t>بسته‏ی</w:t>
+      </w:r>
+      <w:proofErr w:type="spellEnd"/>
+      <w:r>
+        <w:rPr>
+          <w:rFonts w:hint="cs"/>
+          <w:rtl/>
+        </w:rPr>
+        <w:t xml:space="preserve"> </w:t>
       </w:r>
       <w:r>
         <w:t>IP</w:t>
@@ -2365,7 +2839,103 @@
           <w:rFonts w:hint="cs"/>
           <w:rtl/>
         </w:rPr>
-        <w:t xml:space="preserve"> توسط سرور دریافت می‏شود، با بررسی این چهار شناسه، داده‏های دریافتی به سوکت مورد نظرتحویل داده می‏شود.</w:t>
+        <w:t xml:space="preserve"> توسط سرور دریافت </w:t>
+      </w:r>
+      <w:proofErr w:type="spellStart"/>
+      <w:r>
+        <w:rPr>
+          <w:rFonts w:hint="cs"/>
+          <w:rtl/>
+        </w:rPr>
+        <w:t>می‏شود</w:t>
+      </w:r>
+      <w:proofErr w:type="spellEnd"/>
+      <w:r>
+        <w:rPr>
+          <w:rFonts w:hint="cs"/>
+          <w:rtl/>
+        </w:rPr>
+        <w:t xml:space="preserve">، با بررسی این چهار </w:t>
+      </w:r>
+      <w:proofErr w:type="spellStart"/>
+      <w:r>
+        <w:rPr>
+          <w:rFonts w:hint="cs"/>
+          <w:rtl/>
+        </w:rPr>
+        <w:t>شناسه</w:t>
+      </w:r>
+      <w:proofErr w:type="spellEnd"/>
+      <w:r>
+        <w:rPr>
+          <w:rFonts w:hint="cs"/>
+          <w:rtl/>
+        </w:rPr>
+        <w:t xml:space="preserve">، </w:t>
+      </w:r>
+      <w:proofErr w:type="spellStart"/>
+      <w:r>
+        <w:rPr>
+          <w:rFonts w:hint="cs"/>
+          <w:rtl/>
+        </w:rPr>
+        <w:t>داده‏های</w:t>
+      </w:r>
+      <w:proofErr w:type="spellEnd"/>
+      <w:r>
+        <w:rPr>
+          <w:rFonts w:hint="cs"/>
+          <w:rtl/>
+        </w:rPr>
+        <w:t xml:space="preserve"> دریافتی به </w:t>
+      </w:r>
+      <w:proofErr w:type="spellStart"/>
+      <w:r>
+        <w:rPr>
+          <w:rFonts w:hint="cs"/>
+          <w:rtl/>
+        </w:rPr>
+        <w:t>سوکت</w:t>
+      </w:r>
+      <w:proofErr w:type="spellEnd"/>
+      <w:r>
+        <w:rPr>
+          <w:rFonts w:hint="cs"/>
+          <w:rtl/>
+        </w:rPr>
+        <w:t xml:space="preserve"> مورد </w:t>
+      </w:r>
+      <w:proofErr w:type="spellStart"/>
+      <w:r>
+        <w:rPr>
+          <w:rFonts w:hint="cs"/>
+          <w:rtl/>
+        </w:rPr>
+        <w:t>نظرتحویل</w:t>
+      </w:r>
+      <w:proofErr w:type="spellEnd"/>
+      <w:r>
+        <w:rPr>
+          <w:rFonts w:hint="cs"/>
+          <w:rtl/>
+        </w:rPr>
+        <w:t xml:space="preserve"> داده </w:t>
+      </w:r>
+      <w:proofErr w:type="spellStart"/>
+      <w:r>
+        <w:rPr>
+          <w:rFonts w:hint="cs"/>
+          <w:rtl/>
+        </w:rPr>
+        <w:t>می‏شود</w:t>
+      </w:r>
+      <w:proofErr w:type="spellEnd"/>
+      <w:r>
+        <w:rPr>
+          <w:rFonts w:hint="cs"/>
+          <w:rtl/>
+        </w:rPr>
+        <w:t>.</w:t>
       </w:r>
       <w:r>
         <w:t xml:space="preserve"> </w:t>
@@ -2375,8 +2945,33 @@
           <w:rFonts w:hint="cs"/>
           <w:rtl/>
         </w:rPr>
-        <w:t>واضح است که این دو درخواست به سوکت‏های متفاوت تحویل داده می‏شوند</w:t>
-      </w:r>
+        <w:t xml:space="preserve">واضح است که این دو درخواست به </w:t>
+      </w:r>
+      <w:proofErr w:type="spellStart"/>
+      <w:r>
+        <w:rPr>
+          <w:rFonts w:hint="cs"/>
+          <w:rtl/>
+        </w:rPr>
+        <w:t>سوکت‏های</w:t>
+      </w:r>
+      <w:proofErr w:type="spellEnd"/>
+      <w:r>
+        <w:rPr>
+          <w:rFonts w:hint="cs"/>
+          <w:rtl/>
+        </w:rPr>
+        <w:t xml:space="preserve"> متفاوت تحویل داده </w:t>
+      </w:r>
+      <w:proofErr w:type="spellStart"/>
+      <w:r>
+        <w:rPr>
+          <w:rFonts w:hint="cs"/>
+          <w:rtl/>
+        </w:rPr>
+        <w:t>می‏شوند</w:t>
+      </w:r>
+      <w:proofErr w:type="spellEnd"/>
       <w:r>
         <w:t xml:space="preserve"> </w:t>
       </w:r>
@@ -2385,7 +2980,23 @@
           <w:rFonts w:hint="cs"/>
           <w:rtl/>
         </w:rPr>
-        <w:t xml:space="preserve">. پورت مقصد هر رو درخواست، 80 است و </w:t>
+        <w:t xml:space="preserve">. </w:t>
+      </w:r>
+      <w:proofErr w:type="spellStart"/>
+      <w:r>
+        <w:rPr>
+          <w:rFonts w:hint="cs"/>
+          <w:rtl/>
+        </w:rPr>
+        <w:t>پورت</w:t>
+      </w:r>
+      <w:proofErr w:type="spellEnd"/>
+      <w:r>
+        <w:rPr>
+          <w:rFonts w:hint="cs"/>
+          <w:rtl/>
+        </w:rPr>
+        <w:t xml:space="preserve"> مقصد هر رو درخواست، 80 است و </w:t>
       </w:r>
       <w:r>
         <w:rPr>
@@ -2409,14 +3020,46 @@
           <w:rFonts w:hint="cs"/>
           <w:rtl/>
         </w:rPr>
-        <w:t xml:space="preserve"> و شماره پورت مبدأ</w:t>
-      </w:r>
-      <w:r>
-        <w:rPr>
-          <w:rFonts w:hint="cs"/>
-          <w:rtl/>
-        </w:rPr>
-        <w:t xml:space="preserve"> برای این دو درخواست متفاوت اند.</w:t>
+        <w:t xml:space="preserve"> و شماره </w:t>
+      </w:r>
+      <w:proofErr w:type="spellStart"/>
+      <w:r>
+        <w:rPr>
+          <w:rFonts w:hint="cs"/>
+          <w:rtl/>
+        </w:rPr>
+        <w:t>پورت</w:t>
+      </w:r>
+      <w:proofErr w:type="spellEnd"/>
+      <w:r>
+        <w:rPr>
+          <w:rFonts w:hint="cs"/>
+          <w:rtl/>
+        </w:rPr>
+        <w:t xml:space="preserve"> مبدأ</w:t>
+      </w:r>
+      <w:r>
+        <w:rPr>
+          <w:rFonts w:hint="cs"/>
+          <w:rtl/>
+        </w:rPr>
+        <w:t xml:space="preserve"> برای این دو درخواست متفاوت </w:t>
+      </w:r>
+      <w:proofErr w:type="spellStart"/>
+      <w:r>
+        <w:rPr>
+          <w:rFonts w:hint="cs"/>
+          <w:rtl/>
+        </w:rPr>
+        <w:t>اند</w:t>
+      </w:r>
+      <w:proofErr w:type="spellEnd"/>
+      <w:r>
+        <w:rPr>
+          <w:rFonts w:hint="cs"/>
+          <w:rtl/>
+        </w:rPr>
+        <w:t>.</w:t>
       </w:r>
     </w:p>
     <w:p>
@@ -2753,7 +3396,39 @@
           <w:rFonts w:hint="cs"/>
           <w:rtl/>
         </w:rPr>
-        <w:t>هر دو قسمت صحیح هستند. برای هر دو قسمت می‌توان از سناریو زیر استفاده کرد:</w:t>
+        <w:t xml:space="preserve">هر دو قسمت صحیح هستند. برای هر دو قسمت </w:t>
+      </w:r>
+      <w:proofErr w:type="spellStart"/>
+      <w:r>
+        <w:rPr>
+          <w:rFonts w:hint="cs"/>
+          <w:rtl/>
+        </w:rPr>
+        <w:t>می‌توان</w:t>
+      </w:r>
+      <w:proofErr w:type="spellEnd"/>
+      <w:r>
+        <w:rPr>
+          <w:rFonts w:hint="cs"/>
+          <w:rtl/>
+        </w:rPr>
+        <w:t xml:space="preserve"> از </w:t>
+      </w:r>
+      <w:proofErr w:type="spellStart"/>
+      <w:r>
+        <w:rPr>
+          <w:rFonts w:hint="cs"/>
+          <w:rtl/>
+        </w:rPr>
+        <w:t>سناریو</w:t>
+      </w:r>
+      <w:proofErr w:type="spellEnd"/>
+      <w:r>
+        <w:rPr>
+          <w:rFonts w:hint="cs"/>
+          <w:rtl/>
+        </w:rPr>
+        <w:t xml:space="preserve"> زیر استفاده کرد:</w:t>
       </w:r>
     </w:p>
     <w:p>
@@ -3849,7 +4524,43 @@
           <w:rtl/>
           <w:lang w:bidi="fa-IR"/>
         </w:rPr>
-        <w:t xml:space="preserve"> به چه تعداد زمان‌سنج یا تایمر نیاز است؟</w:t>
+        <w:t xml:space="preserve"> به چه تعداد </w:t>
+      </w:r>
+      <w:proofErr w:type="spellStart"/>
+      <w:r>
+        <w:rPr>
+          <w:rFonts w:hint="cs"/>
+          <w:rtl/>
+          <w:lang w:bidi="fa-IR"/>
+        </w:rPr>
+        <w:t>زمان‌سنج</w:t>
+      </w:r>
+      <w:proofErr w:type="spellEnd"/>
+      <w:r>
+        <w:rPr>
+          <w:rFonts w:hint="cs"/>
+          <w:rtl/>
+          <w:lang w:bidi="fa-IR"/>
+        </w:rPr>
+        <w:t xml:space="preserve"> یا </w:t>
+      </w:r>
+      <w:proofErr w:type="spellStart"/>
+      <w:r>
+        <w:rPr>
+          <w:rFonts w:hint="cs"/>
+          <w:rtl/>
+          <w:lang w:bidi="fa-IR"/>
+        </w:rPr>
+        <w:t>تایمر</w:t>
+      </w:r>
+      <w:proofErr w:type="spellEnd"/>
+      <w:r>
+        <w:rPr>
+          <w:rFonts w:hint="cs"/>
+          <w:rtl/>
+          <w:lang w:bidi="fa-IR"/>
+        </w:rPr>
+        <w:t xml:space="preserve"> نیاز است؟</w:t>
       </w:r>
     </w:p>
     <w:p>
@@ -4270,7 +4981,23 @@
           <w:rFonts w:hint="cs"/>
           <w:rtl/>
         </w:rPr>
-        <w:t xml:space="preserve"> به یک زمان‌سنج نیاز است چرا که در صورتی که پنجره ارسال </w:t>
+        <w:t xml:space="preserve"> به یک </w:t>
+      </w:r>
+      <w:proofErr w:type="spellStart"/>
+      <w:r>
+        <w:rPr>
+          <w:rFonts w:hint="cs"/>
+          <w:rtl/>
+        </w:rPr>
+        <w:t>زمان‌سنج</w:t>
+      </w:r>
+      <w:proofErr w:type="spellEnd"/>
+      <w:r>
+        <w:rPr>
+          <w:rFonts w:hint="cs"/>
+          <w:rtl/>
+        </w:rPr>
+        <w:t xml:space="preserve"> نیاز است چرا که در صورتی که پنجره ارسال </w:t>
       </w:r>
       <w:r>
         <w:t>timeout</w:t>
@@ -4280,7 +5007,23 @@
           <w:rFonts w:hint="cs"/>
           <w:rtl/>
         </w:rPr>
-        <w:t xml:space="preserve"> شود کل پنجره باز ارسال می‌شود و این در حالی است که در </w:t>
+        <w:t xml:space="preserve"> شود کل پنجره باز ارسال </w:t>
+      </w:r>
+      <w:proofErr w:type="spellStart"/>
+      <w:r>
+        <w:rPr>
+          <w:rFonts w:hint="cs"/>
+          <w:rtl/>
+        </w:rPr>
+        <w:t>می‌شود</w:t>
+      </w:r>
+      <w:proofErr w:type="spellEnd"/>
+      <w:r>
+        <w:rPr>
+          <w:rFonts w:hint="cs"/>
+          <w:rtl/>
+        </w:rPr>
+        <w:t xml:space="preserve"> و این در حالی است که در </w:t>
       </w:r>
       <w:r>
         <w:t>SR</w:t>
@@ -4290,7 +5033,23 @@
           <w:rFonts w:hint="cs"/>
           <w:rtl/>
         </w:rPr>
-        <w:t xml:space="preserve"> برای هر بسته از پنجره به یک زمان‌سنج نیاز است بنابراین در </w:t>
+        <w:t xml:space="preserve"> برای هر بسته از پنجره به یک </w:t>
+      </w:r>
+      <w:proofErr w:type="spellStart"/>
+      <w:r>
+        <w:rPr>
+          <w:rFonts w:hint="cs"/>
+          <w:rtl/>
+        </w:rPr>
+        <w:t>زمان‌سنج</w:t>
+      </w:r>
+      <w:proofErr w:type="spellEnd"/>
+      <w:r>
+        <w:rPr>
+          <w:rFonts w:hint="cs"/>
+          <w:rtl/>
+        </w:rPr>
+        <w:t xml:space="preserve"> نیاز است بنابراین در </w:t>
       </w:r>
       <w:r>
         <w:t>GBN</w:t>
@@ -4310,7 +5069,23 @@
           <w:rFonts w:hint="cs"/>
           <w:rtl/>
         </w:rPr>
-        <w:t xml:space="preserve"> زمان‌سنج نیاز است.</w:t>
+        <w:t xml:space="preserve"> </w:t>
+      </w:r>
+      <w:proofErr w:type="spellStart"/>
+      <w:r>
+        <w:rPr>
+          <w:rFonts w:hint="cs"/>
+          <w:rtl/>
+        </w:rPr>
+        <w:t>زمان‌سنج</w:t>
+      </w:r>
+      <w:proofErr w:type="spellEnd"/>
+      <w:r>
+        <w:rPr>
+          <w:rFonts w:hint="cs"/>
+          <w:rtl/>
+        </w:rPr>
+        <w:t xml:space="preserve"> نیاز است.</w:t>
       </w:r>
     </w:p>
     <w:p>
@@ -4369,7 +5144,23 @@
           <w:rFonts w:hint="cs"/>
           <w:rtl/>
         </w:rPr>
-        <w:t xml:space="preserve"> نیاز به حافظه‌ی کمتری دارد.</w:t>
+        <w:t xml:space="preserve"> نیاز به </w:t>
+      </w:r>
+      <w:proofErr w:type="spellStart"/>
+      <w:r>
+        <w:rPr>
+          <w:rFonts w:hint="cs"/>
+          <w:rtl/>
+        </w:rPr>
+        <w:t>حافظه‌ی</w:t>
+      </w:r>
+      <w:proofErr w:type="spellEnd"/>
+      <w:r>
+        <w:rPr>
+          <w:rFonts w:hint="cs"/>
+          <w:rtl/>
+        </w:rPr>
+        <w:t xml:space="preserve"> کمتری دارد.</w:t>
       </w:r>
     </w:p>
     <w:p>
@@ -4394,7 +5185,23 @@
           <w:rFonts w:hint="cs"/>
           <w:rtl/>
         </w:rPr>
-        <w:t xml:space="preserve"> در زمان‌هایی که </w:t>
+        <w:t xml:space="preserve"> در </w:t>
+      </w:r>
+      <w:proofErr w:type="spellStart"/>
+      <w:r>
+        <w:rPr>
+          <w:rFonts w:hint="cs"/>
+          <w:rtl/>
+        </w:rPr>
+        <w:t>زمان‌هایی</w:t>
+      </w:r>
+      <w:proofErr w:type="spellEnd"/>
+      <w:r>
+        <w:rPr>
+          <w:rFonts w:hint="cs"/>
+          <w:rtl/>
+        </w:rPr>
+        <w:t xml:space="preserve"> که </w:t>
       </w:r>
       <w:r>
         <w:t>loss</w:t>
@@ -4404,7 +5211,103 @@
           <w:rFonts w:hint="cs"/>
           <w:rtl/>
         </w:rPr>
-        <w:t xml:space="preserve"> وجود دارد تاخیر را کاهش می‌دهد، می‌توان دو دلیل برای این امر ذکر کرد. اول به دلیل اینکه گیرنده بافر دارد بسته‌های خارج از ترتیب را حفظ می‌کند و به محض دریافت بسته‌ی </w:t>
+        <w:t xml:space="preserve"> وجود دارد تاخیر را کاهش </w:t>
+      </w:r>
+      <w:proofErr w:type="spellStart"/>
+      <w:r>
+        <w:rPr>
+          <w:rFonts w:hint="cs"/>
+          <w:rtl/>
+        </w:rPr>
+        <w:t>می‌دهد</w:t>
+      </w:r>
+      <w:proofErr w:type="spellEnd"/>
+      <w:r>
+        <w:rPr>
+          <w:rFonts w:hint="cs"/>
+          <w:rtl/>
+        </w:rPr>
+        <w:t xml:space="preserve">، </w:t>
+      </w:r>
+      <w:proofErr w:type="spellStart"/>
+      <w:r>
+        <w:rPr>
+          <w:rFonts w:hint="cs"/>
+          <w:rtl/>
+        </w:rPr>
+        <w:t>می‌توان</w:t>
+      </w:r>
+      <w:proofErr w:type="spellEnd"/>
+      <w:r>
+        <w:rPr>
+          <w:rFonts w:hint="cs"/>
+          <w:rtl/>
+        </w:rPr>
+        <w:t xml:space="preserve"> دو دلیل برای این امر ذکر کرد. اول به دلیل اینکه گیرنده </w:t>
+      </w:r>
+      <w:proofErr w:type="spellStart"/>
+      <w:r>
+        <w:rPr>
+          <w:rFonts w:hint="cs"/>
+          <w:rtl/>
+        </w:rPr>
+        <w:t>بافر</w:t>
+      </w:r>
+      <w:proofErr w:type="spellEnd"/>
+      <w:r>
+        <w:rPr>
+          <w:rFonts w:hint="cs"/>
+          <w:rtl/>
+        </w:rPr>
+        <w:t xml:space="preserve"> دارد </w:t>
+      </w:r>
+      <w:proofErr w:type="spellStart"/>
+      <w:r>
+        <w:rPr>
+          <w:rFonts w:hint="cs"/>
+          <w:rtl/>
+        </w:rPr>
+        <w:t>بسته‌های</w:t>
+      </w:r>
+      <w:proofErr w:type="spellEnd"/>
+      <w:r>
+        <w:rPr>
+          <w:rFonts w:hint="cs"/>
+          <w:rtl/>
+        </w:rPr>
+        <w:t xml:space="preserve"> خارج از ترتیب را حفظ </w:t>
+      </w:r>
+      <w:proofErr w:type="spellStart"/>
+      <w:r>
+        <w:rPr>
+          <w:rFonts w:hint="cs"/>
+          <w:rtl/>
+        </w:rPr>
+        <w:t>می‌کند</w:t>
+      </w:r>
+      <w:proofErr w:type="spellEnd"/>
+      <w:r>
+        <w:rPr>
+          <w:rFonts w:hint="cs"/>
+          <w:rtl/>
+        </w:rPr>
+        <w:t xml:space="preserve"> و به محض دریافت </w:t>
+      </w:r>
+      <w:proofErr w:type="spellStart"/>
+      <w:r>
+        <w:rPr>
+          <w:rFonts w:hint="cs"/>
+          <w:rtl/>
+        </w:rPr>
+        <w:t>بسته‌ی</w:t>
+      </w:r>
+      <w:proofErr w:type="spellEnd"/>
+      <w:r>
+        <w:rPr>
+          <w:rFonts w:hint="cs"/>
+          <w:rtl/>
+        </w:rPr>
+        <w:t xml:space="preserve"> </w:t>
       </w:r>
       <w:r>
         <w:t>loss</w:t>
@@ -4414,7 +5317,23 @@
           <w:rFonts w:hint="cs"/>
           <w:rtl/>
         </w:rPr>
-        <w:t xml:space="preserve"> شده همه را تحویل لایه بالاتر می‌دهد. در صورتی که در پروتکل </w:t>
+        <w:t xml:space="preserve"> شده همه را تحویل لایه بالاتر </w:t>
+      </w:r>
+      <w:proofErr w:type="spellStart"/>
+      <w:r>
+        <w:rPr>
+          <w:rFonts w:hint="cs"/>
+          <w:rtl/>
+        </w:rPr>
+        <w:t>می‌دهد</w:t>
+      </w:r>
+      <w:proofErr w:type="spellEnd"/>
+      <w:r>
+        <w:rPr>
+          <w:rFonts w:hint="cs"/>
+          <w:rtl/>
+        </w:rPr>
+        <w:t xml:space="preserve">. در صورتی که در پروتکل </w:t>
       </w:r>
       <w:r>
         <w:t>GBN</w:t>
@@ -4424,7 +5343,39 @@
           <w:rFonts w:hint="cs"/>
           <w:rtl/>
         </w:rPr>
-        <w:t xml:space="preserve"> بسته‌های خارج از ترتیب حفظ نمی‌شوند و گیرنده بسته </w:t>
+        <w:t xml:space="preserve"> </w:t>
+      </w:r>
+      <w:proofErr w:type="spellStart"/>
+      <w:r>
+        <w:rPr>
+          <w:rFonts w:hint="cs"/>
+          <w:rtl/>
+        </w:rPr>
+        <w:t>بسته‌های</w:t>
+      </w:r>
+      <w:proofErr w:type="spellEnd"/>
+      <w:r>
+        <w:rPr>
+          <w:rFonts w:hint="cs"/>
+          <w:rtl/>
+        </w:rPr>
+        <w:t xml:space="preserve"> خارج از ترتیب حفظ </w:t>
+      </w:r>
+      <w:proofErr w:type="spellStart"/>
+      <w:r>
+        <w:rPr>
+          <w:rFonts w:hint="cs"/>
+          <w:rtl/>
+        </w:rPr>
+        <w:t>نمی‌شوند</w:t>
+      </w:r>
+      <w:proofErr w:type="spellEnd"/>
+      <w:r>
+        <w:rPr>
+          <w:rFonts w:hint="cs"/>
+          <w:rtl/>
+        </w:rPr>
+        <w:t xml:space="preserve"> و گیرنده بسته </w:t>
       </w:r>
       <w:r>
         <w:t>loss</w:t>
@@ -4434,7 +5385,23 @@
           <w:rFonts w:hint="cs"/>
           <w:rtl/>
         </w:rPr>
-        <w:t xml:space="preserve"> شده، باید منتظر دریافت بسته‌های خارج از ترتیب دریافتی حفظ نشده باشد. دوم در پروتکل </w:t>
+        <w:t xml:space="preserve"> شده، باید منتظر دریافت </w:t>
+      </w:r>
+      <w:proofErr w:type="spellStart"/>
+      <w:r>
+        <w:rPr>
+          <w:rFonts w:hint="cs"/>
+          <w:rtl/>
+        </w:rPr>
+        <w:t>بسته‌های</w:t>
+      </w:r>
+      <w:proofErr w:type="spellEnd"/>
+      <w:r>
+        <w:rPr>
+          <w:rFonts w:hint="cs"/>
+          <w:rtl/>
+        </w:rPr>
+        <w:t xml:space="preserve"> خارج از ترتیب دریافتی حفظ نشده باشد. دوم در پروتکل </w:t>
       </w:r>
       <w:r>
         <w:t>SR</w:t>
@@ -4504,7 +5471,39 @@
           <w:rFonts w:hint="cs"/>
           <w:rtl/>
         </w:rPr>
-        <w:t xml:space="preserve"> شدن یک بسته می‌شود و ارسال مجدد سریعتر صورت می‌گیرد.</w:t>
+        <w:t xml:space="preserve"> شدن یک بسته </w:t>
+      </w:r>
+      <w:proofErr w:type="spellStart"/>
+      <w:r>
+        <w:rPr>
+          <w:rFonts w:hint="cs"/>
+          <w:rtl/>
+        </w:rPr>
+        <w:t>می‌شود</w:t>
+      </w:r>
+      <w:proofErr w:type="spellEnd"/>
+      <w:r>
+        <w:rPr>
+          <w:rFonts w:hint="cs"/>
+          <w:rtl/>
+        </w:rPr>
+        <w:t xml:space="preserve"> و ارسال مجدد سریعتر صورت </w:t>
+      </w:r>
+      <w:proofErr w:type="spellStart"/>
+      <w:r>
+        <w:rPr>
+          <w:rFonts w:hint="cs"/>
+          <w:rtl/>
+        </w:rPr>
+        <w:t>می‌گیرد</w:t>
+      </w:r>
+      <w:proofErr w:type="spellEnd"/>
+      <w:r>
+        <w:rPr>
+          <w:rFonts w:hint="cs"/>
+          <w:rtl/>
+        </w:rPr>
+        <w:t>.</w:t>
       </w:r>
     </w:p>
     <w:p>
@@ -4605,7 +5604,23 @@
           <w:rFonts w:hint="cs"/>
           <w:rtl/>
         </w:rPr>
-        <w:t xml:space="preserve"> می‌بایست استفاده شوند. سربار </w:t>
+        <w:t xml:space="preserve"> </w:t>
+      </w:r>
+      <w:proofErr w:type="spellStart"/>
+      <w:r>
+        <w:rPr>
+          <w:rFonts w:hint="cs"/>
+          <w:rtl/>
+        </w:rPr>
+        <w:t>می‌بایست</w:t>
+      </w:r>
+      <w:proofErr w:type="spellEnd"/>
+      <w:r>
+        <w:rPr>
+          <w:rFonts w:hint="cs"/>
+          <w:rtl/>
+        </w:rPr>
+        <w:t xml:space="preserve"> استفاده شوند. سربار </w:t>
       </w:r>
       <w:r>
         <w:t>FEC</w:t>
@@ -4635,7 +5650,23 @@
           <w:rFonts w:hint="cs"/>
           <w:rtl/>
         </w:rPr>
-        <w:t xml:space="preserve"> موثرتر واقع می‌شود.</w:t>
+        <w:t xml:space="preserve"> موثرتر واقع </w:t>
+      </w:r>
+      <w:proofErr w:type="spellStart"/>
+      <w:r>
+        <w:rPr>
+          <w:rFonts w:hint="cs"/>
+          <w:rtl/>
+        </w:rPr>
+        <w:t>می‌شود</w:t>
+      </w:r>
+      <w:proofErr w:type="spellEnd"/>
+      <w:r>
+        <w:rPr>
+          <w:rFonts w:hint="cs"/>
+          <w:rtl/>
+        </w:rPr>
+        <w:t>.</w:t>
       </w:r>
     </w:p>
     <w:p>
@@ -8089,8 +9120,33 @@
           <w:rFonts w:hint="cs"/>
           <w:rtl/>
         </w:rPr>
-        <w:t>تمام بیت‌های نتیجه برابر ۱ شده که این عدد در مکمل ۱ برابر با صفر می‌باشد</w:t>
-      </w:r>
+        <w:t xml:space="preserve">تمام </w:t>
+      </w:r>
+      <w:proofErr w:type="spellStart"/>
+      <w:r>
+        <w:rPr>
+          <w:rFonts w:hint="cs"/>
+          <w:rtl/>
+        </w:rPr>
+        <w:t>بیت‌های</w:t>
+      </w:r>
+      <w:proofErr w:type="spellEnd"/>
+      <w:r>
+        <w:rPr>
+          <w:rFonts w:hint="cs"/>
+          <w:rtl/>
+        </w:rPr>
+        <w:t xml:space="preserve"> نتیجه برابر ۱ شده که این عدد در مکمل ۱ برابر با صفر </w:t>
+      </w:r>
+      <w:proofErr w:type="spellStart"/>
+      <w:r>
+        <w:rPr>
+          <w:rFonts w:hint="cs"/>
+          <w:rtl/>
+        </w:rPr>
+        <w:t>می‌باشد</w:t>
+      </w:r>
+      <w:proofErr w:type="spellEnd"/>
       <w:r>
         <w:rPr>
           <w:rtl/>
@@ -8356,7 +9412,39 @@
           <w:rFonts w:hint="cs"/>
           <w:rtl/>
         </w:rPr>
-        <w:t xml:space="preserve"> نمایش داده می‌شود، از این نکته برای این منظور استفاده می‌شود که فرستنده در صورتی که </w:t>
+        <w:t xml:space="preserve"> نمایش داده </w:t>
+      </w:r>
+      <w:proofErr w:type="spellStart"/>
+      <w:r>
+        <w:rPr>
+          <w:rFonts w:hint="cs"/>
+          <w:rtl/>
+        </w:rPr>
+        <w:t>می‌شود</w:t>
+      </w:r>
+      <w:proofErr w:type="spellEnd"/>
+      <w:r>
+        <w:rPr>
+          <w:rFonts w:hint="cs"/>
+          <w:rtl/>
+        </w:rPr>
+        <w:t xml:space="preserve">، از این نکته برای این منظور استفاده </w:t>
+      </w:r>
+      <w:proofErr w:type="spellStart"/>
+      <w:r>
+        <w:rPr>
+          <w:rFonts w:hint="cs"/>
+          <w:rtl/>
+        </w:rPr>
+        <w:t>می‌شود</w:t>
+      </w:r>
+      <w:proofErr w:type="spellEnd"/>
+      <w:r>
+        <w:rPr>
+          <w:rFonts w:hint="cs"/>
+          <w:rtl/>
+        </w:rPr>
+        <w:t xml:space="preserve"> که فرستنده در صورتی که </w:t>
       </w:r>
       <w:r>
         <w:t>checksum</w:t>
@@ -8396,7 +9484,39 @@
           <w:rFonts w:hint="cs"/>
           <w:rtl/>
         </w:rPr>
-        <w:t xml:space="preserve"> را اراسال می‌کند.</w:t>
+        <w:t xml:space="preserve"> را </w:t>
+      </w:r>
+      <w:proofErr w:type="spellStart"/>
+      <w:r>
+        <w:rPr>
+          <w:rFonts w:hint="cs"/>
+          <w:rtl/>
+        </w:rPr>
+        <w:t>اراسال</w:t>
+      </w:r>
+      <w:proofErr w:type="spellEnd"/>
+      <w:r>
+        <w:rPr>
+          <w:rFonts w:hint="cs"/>
+          <w:rtl/>
+        </w:rPr>
+        <w:t xml:space="preserve"> </w:t>
+      </w:r>
+      <w:proofErr w:type="spellStart"/>
+      <w:r>
+        <w:rPr>
+          <w:rFonts w:hint="cs"/>
+          <w:rtl/>
+        </w:rPr>
+        <w:t>می‌کند</w:t>
+      </w:r>
+      <w:proofErr w:type="spellEnd"/>
+      <w:r>
+        <w:rPr>
+          <w:rFonts w:hint="cs"/>
+          <w:rtl/>
+        </w:rPr>
+        <w:t>.</w:t>
       </w:r>
     </w:p>
     <w:p>
@@ -9084,7 +10204,29 @@
         <w:rtl/>
         <w:lang w:bidi="fa-IR"/>
       </w:rPr>
-      <w:t>درس شبکه‌های کامپیوتری</w:t>
+      <w:t xml:space="preserve">درس </w:t>
+    </w:r>
+    <w:proofErr w:type="spellStart"/>
+    <w:r>
+      <w:rPr>
+        <w:rFonts w:ascii="IranNastaliq" w:hAnsi="IranNastaliq" w:cs="IranNastaliq"/>
+        <w:sz w:val="36"/>
+        <w:szCs w:val="36"/>
+        <w:rtl/>
+        <w:lang w:bidi="fa-IR"/>
+      </w:rPr>
+      <w:t>شبکه‌های</w:t>
+    </w:r>
+    <w:proofErr w:type="spellEnd"/>
+    <w:r>
+      <w:rPr>
+        <w:rFonts w:ascii="IranNastaliq" w:hAnsi="IranNastaliq" w:cs="IranNastaliq"/>
+        <w:sz w:val="36"/>
+        <w:szCs w:val="36"/>
+        <w:rtl/>
+        <w:lang w:bidi="fa-IR"/>
+      </w:rPr>
+      <w:t xml:space="preserve"> کامپیوتری</w:t>
     </w:r>
     <w:r>
       <w:rPr>
@@ -9094,7 +10236,18 @@
         <w:rtl/>
         <w:lang w:bidi="fa-IR"/>
       </w:rPr>
-      <w:t>، نیم</w:t>
+      <w:t xml:space="preserve">، </w:t>
+    </w:r>
+    <w:proofErr w:type="spellStart"/>
+    <w:r>
+      <w:rPr>
+        <w:rFonts w:ascii="IranNastaliq" w:hAnsi="IranNastaliq" w:cs="IranNastaliq" w:hint="cs"/>
+        <w:sz w:val="36"/>
+        <w:szCs w:val="36"/>
+        <w:rtl/>
+        <w:lang w:bidi="fa-IR"/>
+      </w:rPr>
+      <w:t>نیم</w:t>
     </w:r>
     <w:r>
       <w:rPr>
@@ -9114,7 +10267,18 @@
         <w:rtl/>
         <w:lang w:bidi="fa-IR"/>
       </w:rPr>
-      <w:t xml:space="preserve">سال  </w:t>
+      <w:t>سال</w:t>
+    </w:r>
+    <w:proofErr w:type="spellEnd"/>
+    <w:r>
+      <w:rPr>
+        <w:rFonts w:ascii="IranNastaliq" w:hAnsi="IranNastaliq" w:cs="IranNastaliq" w:hint="cs"/>
+        <w:sz w:val="36"/>
+        <w:szCs w:val="36"/>
+        <w:rtl/>
+        <w:lang w:bidi="fa-IR"/>
+      </w:rPr>
+      <w:t xml:space="preserve">  </w:t>
     </w:r>
     <w:r>
       <w:rPr>
@@ -9567,7 +10731,7 @@
         <w:rtl/>
         <w:lang w:bidi="fa-IR"/>
       </w:rPr>
-      <w:t>۹</w:t>
+      <w:t>۲۴</w:t>
     </w:r>
     <w:r>
       <w:rPr>
@@ -9988,7 +11152,25 @@
         <w:rtl/>
         <w:lang w:bidi="fa-IR"/>
       </w:rPr>
-      <w:t xml:space="preserve"> بسمه تعالی</w:t>
+      <w:t xml:space="preserve"> </w:t>
+    </w:r>
+    <w:proofErr w:type="spellStart"/>
+    <w:r>
+      <w:rPr>
+        <w:rFonts w:ascii="IranNastaliq" w:hAnsi="IranNastaliq" w:cs="IranNastaliq"/>
+        <w:rtl/>
+        <w:lang w:bidi="fa-IR"/>
+      </w:rPr>
+      <w:t>بسمه</w:t>
+    </w:r>
+    <w:proofErr w:type="spellEnd"/>
+    <w:r>
+      <w:rPr>
+        <w:rFonts w:ascii="IranNastaliq" w:hAnsi="IranNastaliq" w:cs="IranNastaliq"/>
+        <w:rtl/>
+        <w:lang w:bidi="fa-IR"/>
+      </w:rPr>
+      <w:t xml:space="preserve"> تعالی</w:t>
     </w:r>
   </w:p>
   <w:p>
@@ -10464,350 +11646,11 @@
                               </w:p>
                             </w:tc>
                           </w:tr>
-                          <w:tr>
-                            <w:trPr>
-                              <w:trHeight w:hRule="exact" w:val="242"/>
-                            </w:trPr>
-                            <w:tc>
-                              <w:tcPr>
-                                <w:tcW w:w="590" w:type="dxa"/>
-                                <w:vAlign w:val="center"/>
-                              </w:tcPr>
-                              <w:p>
-                                <w:pPr>
-                                  <w:spacing w:after="0" w:line="216" w:lineRule="auto"/>
-                                  <w:suppressOverlap/>
-                                  <w:jc w:val="center"/>
-                                  <w:rPr>
-                                    <w:b/>
-                                    <w:bCs/>
-                                    <w:sz w:val="20"/>
-                                    <w:szCs w:val="20"/>
-                                    <w:rtl/>
-                                  </w:rPr>
-                                </w:pPr>
-                                <w:r>
-                                  <w:rPr>
-                                    <w:rFonts w:hint="cs"/>
-                                    <w:b/>
-                                    <w:bCs/>
-                                    <w:sz w:val="20"/>
-                                    <w:szCs w:val="20"/>
-                                    <w:rtl/>
-                                  </w:rPr>
-                                  <w:t>۱۱</w:t>
-                                </w:r>
-                              </w:p>
-                            </w:tc>
-                            <w:tc>
-                              <w:tcPr>
-                                <w:tcW w:w="716" w:type="dxa"/>
-                                <w:tcBorders>
-                                  <w:right w:val="single" w:sz="4" w:space="0" w:color="auto"/>
-                                </w:tcBorders>
-                                <w:vAlign w:val="center"/>
-                              </w:tcPr>
-                              <w:p>
-                                <w:pPr>
-                                  <w:spacing w:after="0" w:line="216" w:lineRule="auto"/>
-                                  <w:suppressOverlap/>
-                                  <w:jc w:val="center"/>
-                                  <w:rPr>
-                                    <w:b/>
-                                    <w:bCs/>
-                                    <w:sz w:val="18"/>
-                                    <w:szCs w:val="18"/>
-                                    <w:rtl/>
-                                  </w:rPr>
-                                </w:pPr>
-                              </w:p>
-                            </w:tc>
-                            <w:tc>
-                              <w:tcPr>
-                                <w:tcW w:w="1796" w:type="dxa"/>
-                                <w:tcBorders>
-                                  <w:top w:val="nil"/>
-                                  <w:left w:val="single" w:sz="4" w:space="0" w:color="auto"/>
-                                  <w:bottom w:val="nil"/>
-                                  <w:right w:val="single" w:sz="4" w:space="0" w:color="auto"/>
-                                </w:tcBorders>
-                                <w:vAlign w:val="center"/>
-                              </w:tcPr>
-                              <w:p>
-                                <w:pPr>
-                                  <w:spacing w:after="0" w:line="216" w:lineRule="auto"/>
-                                  <w:suppressOverlap/>
-                                  <w:jc w:val="center"/>
-                                  <w:rPr>
-                                    <w:b/>
-                                    <w:bCs/>
-                                    <w:sz w:val="18"/>
-                                    <w:szCs w:val="18"/>
-                                    <w:rtl/>
-                                  </w:rPr>
-                                </w:pPr>
-                              </w:p>
-                            </w:tc>
-                          </w:tr>
-                          <w:tr>
-                            <w:trPr>
-                              <w:trHeight w:hRule="exact" w:val="242"/>
-                            </w:trPr>
-                            <w:tc>
-                              <w:tcPr>
-                                <w:tcW w:w="590" w:type="dxa"/>
-                                <w:vAlign w:val="center"/>
-                              </w:tcPr>
-                              <w:p>
-                                <w:pPr>
-                                  <w:spacing w:after="0" w:line="216" w:lineRule="auto"/>
-                                  <w:suppressOverlap/>
-                                  <w:jc w:val="center"/>
-                                  <w:rPr>
-                                    <w:b/>
-                                    <w:bCs/>
-                                    <w:sz w:val="20"/>
-                                    <w:szCs w:val="20"/>
-                                    <w:rtl/>
-                                  </w:rPr>
-                                </w:pPr>
-                                <w:r>
-                                  <w:rPr>
-                                    <w:rFonts w:hint="cs"/>
-                                    <w:b/>
-                                    <w:bCs/>
-                                    <w:sz w:val="20"/>
-                                    <w:szCs w:val="20"/>
-                                    <w:rtl/>
-                                  </w:rPr>
-                                  <w:t>۱۲</w:t>
-                                </w:r>
-                              </w:p>
-                            </w:tc>
-                            <w:tc>
-                              <w:tcPr>
-                                <w:tcW w:w="716" w:type="dxa"/>
-                                <w:tcBorders>
-                                  <w:right w:val="single" w:sz="4" w:space="0" w:color="auto"/>
-                                </w:tcBorders>
-                                <w:vAlign w:val="center"/>
-                              </w:tcPr>
-                              <w:p>
-                                <w:pPr>
-                                  <w:spacing w:after="0" w:line="216" w:lineRule="auto"/>
-                                  <w:suppressOverlap/>
-                                  <w:jc w:val="center"/>
-                                  <w:rPr>
-                                    <w:b/>
-                                    <w:bCs/>
-                                    <w:sz w:val="18"/>
-                                    <w:szCs w:val="18"/>
-                                    <w:rtl/>
-                                  </w:rPr>
-                                </w:pPr>
-                              </w:p>
-                            </w:tc>
-                            <w:tc>
-                              <w:tcPr>
-                                <w:tcW w:w="1796" w:type="dxa"/>
-                                <w:tcBorders>
-                                  <w:top w:val="nil"/>
-                                  <w:left w:val="single" w:sz="4" w:space="0" w:color="auto"/>
-                                  <w:bottom w:val="nil"/>
-                                  <w:right w:val="single" w:sz="4" w:space="0" w:color="auto"/>
-                                </w:tcBorders>
-                                <w:vAlign w:val="center"/>
-                              </w:tcPr>
-                              <w:p>
-                                <w:pPr>
-                                  <w:spacing w:after="0" w:line="216" w:lineRule="auto"/>
-                                  <w:suppressOverlap/>
-                                  <w:jc w:val="center"/>
-                                  <w:rPr>
-                                    <w:b/>
-                                    <w:bCs/>
-                                    <w:sz w:val="18"/>
-                                    <w:szCs w:val="18"/>
-                                    <w:rtl/>
-                                  </w:rPr>
-                                </w:pPr>
-                              </w:p>
-                            </w:tc>
-                          </w:tr>
-                          <w:tr>
-                            <w:trPr>
-                              <w:trHeight w:hRule="exact" w:val="242"/>
-                            </w:trPr>
-                            <w:tc>
-                              <w:tcPr>
-                                <w:tcW w:w="590" w:type="dxa"/>
-                                <w:vAlign w:val="center"/>
-                              </w:tcPr>
-                              <w:p>
-                                <w:pPr>
-                                  <w:spacing w:after="0" w:line="216" w:lineRule="auto"/>
-                                  <w:suppressOverlap/>
-                                  <w:jc w:val="center"/>
-                                  <w:rPr>
-                                    <w:b/>
-                                    <w:bCs/>
-                                    <w:sz w:val="20"/>
-                                    <w:szCs w:val="20"/>
-                                    <w:rtl/>
-                                    <w:lang w:bidi="fa-IR"/>
-                                  </w:rPr>
-                                </w:pPr>
-                                <w:r>
-                                  <w:rPr>
-                                    <w:rFonts w:hint="cs"/>
-                                    <w:b/>
-                                    <w:bCs/>
-                                    <w:sz w:val="20"/>
-                                    <w:szCs w:val="20"/>
-                                    <w:rtl/>
-                                    <w:lang w:bidi="fa-IR"/>
-                                  </w:rPr>
-                                  <w:t>۱۳</w:t>
-                                </w:r>
-                              </w:p>
-                            </w:tc>
-                            <w:tc>
-                              <w:tcPr>
-                                <w:tcW w:w="716" w:type="dxa"/>
-                                <w:tcBorders>
-                                  <w:right w:val="single" w:sz="4" w:space="0" w:color="auto"/>
-                                </w:tcBorders>
-                                <w:vAlign w:val="center"/>
-                              </w:tcPr>
-                              <w:p>
-                                <w:pPr>
-                                  <w:spacing w:after="0" w:line="216" w:lineRule="auto"/>
-                                  <w:suppressOverlap/>
-                                  <w:jc w:val="center"/>
-                                  <w:rPr>
-                                    <w:b/>
-                                    <w:bCs/>
-                                    <w:sz w:val="18"/>
-                                    <w:szCs w:val="18"/>
-                                    <w:rtl/>
-                                  </w:rPr>
-                                </w:pPr>
-                              </w:p>
-                            </w:tc>
-                            <w:tc>
-                              <w:tcPr>
-                                <w:tcW w:w="1796" w:type="dxa"/>
-                                <w:tcBorders>
-                                  <w:top w:val="nil"/>
-                                  <w:left w:val="single" w:sz="4" w:space="0" w:color="auto"/>
-                                  <w:bottom w:val="nil"/>
-                                  <w:right w:val="single" w:sz="4" w:space="0" w:color="auto"/>
-                                </w:tcBorders>
-                                <w:vAlign w:val="center"/>
-                              </w:tcPr>
-                              <w:p>
-                                <w:pPr>
-                                  <w:spacing w:after="0" w:line="216" w:lineRule="auto"/>
-                                  <w:suppressOverlap/>
-                                  <w:jc w:val="center"/>
-                                  <w:rPr>
-                                    <w:b/>
-                                    <w:bCs/>
-                                    <w:sz w:val="18"/>
-                                    <w:szCs w:val="18"/>
-                                    <w:rtl/>
-                                  </w:rPr>
-                                </w:pPr>
-                              </w:p>
-                            </w:tc>
-                          </w:tr>
-                          <w:tr>
-                            <w:trPr>
-                              <w:trHeight w:hRule="exact" w:val="242"/>
-                            </w:trPr>
-                            <w:tc>
-                              <w:tcPr>
-                                <w:tcW w:w="590" w:type="dxa"/>
-                                <w:vAlign w:val="center"/>
-                              </w:tcPr>
-                              <w:p>
-                                <w:pPr>
-                                  <w:spacing w:after="0" w:line="216" w:lineRule="auto"/>
-                                  <w:suppressOverlap/>
-                                  <w:jc w:val="center"/>
-                                  <w:rPr>
-                                    <w:b/>
-                                    <w:bCs/>
-                                    <w:sz w:val="20"/>
-                                    <w:szCs w:val="20"/>
-                                    <w:rtl/>
-                                  </w:rPr>
-                                </w:pPr>
-                                <w:r>
-                                  <w:rPr>
-                                    <w:rFonts w:hint="cs"/>
-                                    <w:b/>
-                                    <w:bCs/>
-                                    <w:sz w:val="20"/>
-                                    <w:szCs w:val="20"/>
-                                    <w:rtl/>
-                                  </w:rPr>
-                                  <w:t>۱۴</w:t>
-                                </w:r>
-                              </w:p>
-                            </w:tc>
-                            <w:tc>
-                              <w:tcPr>
-                                <w:tcW w:w="716" w:type="dxa"/>
-                                <w:tcBorders>
-                                  <w:right w:val="single" w:sz="4" w:space="0" w:color="auto"/>
-                                </w:tcBorders>
-                                <w:vAlign w:val="center"/>
-                              </w:tcPr>
-                              <w:p>
-                                <w:pPr>
-                                  <w:spacing w:after="0" w:line="216" w:lineRule="auto"/>
-                                  <w:suppressOverlap/>
-                                  <w:jc w:val="center"/>
-                                  <w:rPr>
-                                    <w:b/>
-                                    <w:bCs/>
-                                    <w:sz w:val="18"/>
-                                    <w:szCs w:val="18"/>
-                                    <w:rtl/>
-                                  </w:rPr>
-                                </w:pPr>
-                              </w:p>
-                            </w:tc>
-                            <w:tc>
-                              <w:tcPr>
-                                <w:tcW w:w="1796" w:type="dxa"/>
-                                <w:tcBorders>
-                                  <w:top w:val="nil"/>
-                                  <w:left w:val="single" w:sz="4" w:space="0" w:color="auto"/>
-                                  <w:bottom w:val="nil"/>
-                                  <w:right w:val="single" w:sz="4" w:space="0" w:color="auto"/>
-                                </w:tcBorders>
-                                <w:vAlign w:val="center"/>
-                              </w:tcPr>
-                              <w:p>
-                                <w:pPr>
-                                  <w:spacing w:after="0" w:line="216" w:lineRule="auto"/>
-                                  <w:suppressOverlap/>
-                                  <w:jc w:val="center"/>
-                                  <w:rPr>
-                                    <w:b/>
-                                    <w:bCs/>
-                                    <w:sz w:val="18"/>
-                                    <w:szCs w:val="18"/>
-                                    <w:rtl/>
-                                  </w:rPr>
-                                </w:pPr>
-                              </w:p>
-                            </w:tc>
-                          </w:tr>
                         </w:tbl>
-                        <w:p/>
+                        <w:p>
+                          <w:bookmarkStart w:id="0" w:name="_GoBack"/>
+                          <w:bookmarkEnd w:id="0"/>
+                        </w:p>
                       </w:txbxContent>
                     </wps:txbx>
                     <wps:bodyPr rot="0" spcFirstLastPara="0" vertOverflow="overflow" horzOverflow="overflow" vert="horz" wrap="square" lIns="91440" tIns="45720" rIns="91440" bIns="45720" numCol="1" spcCol="0" rtlCol="0" fromWordArt="0" anchor="t" anchorCtr="0" forceAA="0" compatLnSpc="1">
@@ -11207,350 +12050,11 @@
                         </w:p>
                       </w:tc>
                     </w:tr>
-                    <w:tr>
-                      <w:trPr>
-                        <w:trHeight w:hRule="exact" w:val="242"/>
-                      </w:trPr>
-                      <w:tc>
-                        <w:tcPr>
-                          <w:tcW w:w="590" w:type="dxa"/>
-                          <w:vAlign w:val="center"/>
-                        </w:tcPr>
-                        <w:p>
-                          <w:pPr>
-                            <w:spacing w:after="0" w:line="216" w:lineRule="auto"/>
-                            <w:suppressOverlap/>
-                            <w:jc w:val="center"/>
-                            <w:rPr>
-                              <w:b/>
-                              <w:bCs/>
-                              <w:sz w:val="20"/>
-                              <w:szCs w:val="20"/>
-                              <w:rtl/>
-                            </w:rPr>
-                          </w:pPr>
-                          <w:r>
-                            <w:rPr>
-                              <w:rFonts w:hint="cs"/>
-                              <w:b/>
-                              <w:bCs/>
-                              <w:sz w:val="20"/>
-                              <w:szCs w:val="20"/>
-                              <w:rtl/>
-                            </w:rPr>
-                            <w:t>۱۱</w:t>
-                          </w:r>
-                        </w:p>
-                      </w:tc>
-                      <w:tc>
-                        <w:tcPr>
-                          <w:tcW w:w="716" w:type="dxa"/>
-                          <w:tcBorders>
-                            <w:right w:val="single" w:sz="4" w:space="0" w:color="auto"/>
-                          </w:tcBorders>
-                          <w:vAlign w:val="center"/>
-                        </w:tcPr>
-                        <w:p>
-                          <w:pPr>
-                            <w:spacing w:after="0" w:line="216" w:lineRule="auto"/>
-                            <w:suppressOverlap/>
-                            <w:jc w:val="center"/>
-                            <w:rPr>
-                              <w:b/>
-                              <w:bCs/>
-                              <w:sz w:val="18"/>
-                              <w:szCs w:val="18"/>
-                              <w:rtl/>
-                            </w:rPr>
-                          </w:pPr>
-                        </w:p>
-                      </w:tc>
-                      <w:tc>
-                        <w:tcPr>
-                          <w:tcW w:w="1796" w:type="dxa"/>
-                          <w:tcBorders>
-                            <w:top w:val="nil"/>
-                            <w:left w:val="single" w:sz="4" w:space="0" w:color="auto"/>
-                            <w:bottom w:val="nil"/>
-                            <w:right w:val="single" w:sz="4" w:space="0" w:color="auto"/>
-                          </w:tcBorders>
-                          <w:vAlign w:val="center"/>
-                        </w:tcPr>
-                        <w:p>
-                          <w:pPr>
-                            <w:spacing w:after="0" w:line="216" w:lineRule="auto"/>
-                            <w:suppressOverlap/>
-                            <w:jc w:val="center"/>
-                            <w:rPr>
-                              <w:b/>
-                              <w:bCs/>
-                              <w:sz w:val="18"/>
-                              <w:szCs w:val="18"/>
-                              <w:rtl/>
-                            </w:rPr>
-                          </w:pPr>
-                        </w:p>
-                      </w:tc>
-                    </w:tr>
-                    <w:tr>
-                      <w:trPr>
-                        <w:trHeight w:hRule="exact" w:val="242"/>
-                      </w:trPr>
-                      <w:tc>
-                        <w:tcPr>
-                          <w:tcW w:w="590" w:type="dxa"/>
-                          <w:vAlign w:val="center"/>
-                        </w:tcPr>
-                        <w:p>
-                          <w:pPr>
-                            <w:spacing w:after="0" w:line="216" w:lineRule="auto"/>
-                            <w:suppressOverlap/>
-                            <w:jc w:val="center"/>
-                            <w:rPr>
-                              <w:b/>
-                              <w:bCs/>
-                              <w:sz w:val="20"/>
-                              <w:szCs w:val="20"/>
-                              <w:rtl/>
-                            </w:rPr>
-                          </w:pPr>
-                          <w:r>
-                            <w:rPr>
-                              <w:rFonts w:hint="cs"/>
-                              <w:b/>
-                              <w:bCs/>
-                              <w:sz w:val="20"/>
-                              <w:szCs w:val="20"/>
-                              <w:rtl/>
-                            </w:rPr>
-                            <w:t>۱۲</w:t>
-                          </w:r>
-                        </w:p>
-                      </w:tc>
-                      <w:tc>
-                        <w:tcPr>
-                          <w:tcW w:w="716" w:type="dxa"/>
-                          <w:tcBorders>
-                            <w:right w:val="single" w:sz="4" w:space="0" w:color="auto"/>
-                          </w:tcBorders>
-                          <w:vAlign w:val="center"/>
-                        </w:tcPr>
-                        <w:p>
-                          <w:pPr>
-                            <w:spacing w:after="0" w:line="216" w:lineRule="auto"/>
-                            <w:suppressOverlap/>
-                            <w:jc w:val="center"/>
-                            <w:rPr>
-                              <w:b/>
-                              <w:bCs/>
-                              <w:sz w:val="18"/>
-                              <w:szCs w:val="18"/>
-                              <w:rtl/>
-                            </w:rPr>
-                          </w:pPr>
-                        </w:p>
-                      </w:tc>
-                      <w:tc>
-                        <w:tcPr>
-                          <w:tcW w:w="1796" w:type="dxa"/>
-                          <w:tcBorders>
-                            <w:top w:val="nil"/>
-                            <w:left w:val="single" w:sz="4" w:space="0" w:color="auto"/>
-                            <w:bottom w:val="nil"/>
-                            <w:right w:val="single" w:sz="4" w:space="0" w:color="auto"/>
-                          </w:tcBorders>
-                          <w:vAlign w:val="center"/>
-                        </w:tcPr>
-                        <w:p>
-                          <w:pPr>
-                            <w:spacing w:after="0" w:line="216" w:lineRule="auto"/>
-                            <w:suppressOverlap/>
-                            <w:jc w:val="center"/>
-                            <w:rPr>
-                              <w:b/>
-                              <w:bCs/>
-                              <w:sz w:val="18"/>
-                              <w:szCs w:val="18"/>
-                              <w:rtl/>
-                            </w:rPr>
-                          </w:pPr>
-                        </w:p>
-                      </w:tc>
-                    </w:tr>
-                    <w:tr>
-                      <w:trPr>
-                        <w:trHeight w:hRule="exact" w:val="242"/>
-                      </w:trPr>
-                      <w:tc>
-                        <w:tcPr>
-                          <w:tcW w:w="590" w:type="dxa"/>
-                          <w:vAlign w:val="center"/>
-                        </w:tcPr>
-                        <w:p>
-                          <w:pPr>
-                            <w:spacing w:after="0" w:line="216" w:lineRule="auto"/>
-                            <w:suppressOverlap/>
-                            <w:jc w:val="center"/>
-                            <w:rPr>
-                              <w:b/>
-                              <w:bCs/>
-                              <w:sz w:val="20"/>
-                              <w:szCs w:val="20"/>
-                              <w:rtl/>
-                              <w:lang w:bidi="fa-IR"/>
-                            </w:rPr>
-                          </w:pPr>
-                          <w:r>
-                            <w:rPr>
-                              <w:rFonts w:hint="cs"/>
-                              <w:b/>
-                              <w:bCs/>
-                              <w:sz w:val="20"/>
-                              <w:szCs w:val="20"/>
-                              <w:rtl/>
-                              <w:lang w:bidi="fa-IR"/>
-                            </w:rPr>
-                            <w:t>۱۳</w:t>
-                          </w:r>
-                        </w:p>
-                      </w:tc>
-                      <w:tc>
-                        <w:tcPr>
-                          <w:tcW w:w="716" w:type="dxa"/>
-                          <w:tcBorders>
-                            <w:right w:val="single" w:sz="4" w:space="0" w:color="auto"/>
-                          </w:tcBorders>
-                          <w:vAlign w:val="center"/>
-                        </w:tcPr>
-                        <w:p>
-                          <w:pPr>
-                            <w:spacing w:after="0" w:line="216" w:lineRule="auto"/>
-                            <w:suppressOverlap/>
-                            <w:jc w:val="center"/>
-                            <w:rPr>
-                              <w:b/>
-                              <w:bCs/>
-                              <w:sz w:val="18"/>
-                              <w:szCs w:val="18"/>
-                              <w:rtl/>
-                            </w:rPr>
-                          </w:pPr>
-                        </w:p>
-                      </w:tc>
-                      <w:tc>
-                        <w:tcPr>
-                          <w:tcW w:w="1796" w:type="dxa"/>
-                          <w:tcBorders>
-                            <w:top w:val="nil"/>
-                            <w:left w:val="single" w:sz="4" w:space="0" w:color="auto"/>
-                            <w:bottom w:val="nil"/>
-                            <w:right w:val="single" w:sz="4" w:space="0" w:color="auto"/>
-                          </w:tcBorders>
-                          <w:vAlign w:val="center"/>
-                        </w:tcPr>
-                        <w:p>
-                          <w:pPr>
-                            <w:spacing w:after="0" w:line="216" w:lineRule="auto"/>
-                            <w:suppressOverlap/>
-                            <w:jc w:val="center"/>
-                            <w:rPr>
-                              <w:b/>
-                              <w:bCs/>
-                              <w:sz w:val="18"/>
-                              <w:szCs w:val="18"/>
-                              <w:rtl/>
-                            </w:rPr>
-                          </w:pPr>
-                        </w:p>
-                      </w:tc>
-                    </w:tr>
-                    <w:tr>
-                      <w:trPr>
-                        <w:trHeight w:hRule="exact" w:val="242"/>
-                      </w:trPr>
-                      <w:tc>
-                        <w:tcPr>
-                          <w:tcW w:w="590" w:type="dxa"/>
-                          <w:vAlign w:val="center"/>
-                        </w:tcPr>
-                        <w:p>
-                          <w:pPr>
-                            <w:spacing w:after="0" w:line="216" w:lineRule="auto"/>
-                            <w:suppressOverlap/>
-                            <w:jc w:val="center"/>
-                            <w:rPr>
-                              <w:b/>
-                              <w:bCs/>
-                              <w:sz w:val="20"/>
-                              <w:szCs w:val="20"/>
-                              <w:rtl/>
-                            </w:rPr>
-                          </w:pPr>
-                          <w:r>
-                            <w:rPr>
-                              <w:rFonts w:hint="cs"/>
-                              <w:b/>
-                              <w:bCs/>
-                              <w:sz w:val="20"/>
-                              <w:szCs w:val="20"/>
-                              <w:rtl/>
-                            </w:rPr>
-                            <w:t>۱۴</w:t>
-                          </w:r>
-                        </w:p>
-                      </w:tc>
-                      <w:tc>
-                        <w:tcPr>
-                          <w:tcW w:w="716" w:type="dxa"/>
-                          <w:tcBorders>
-                            <w:right w:val="single" w:sz="4" w:space="0" w:color="auto"/>
-                          </w:tcBorders>
-                          <w:vAlign w:val="center"/>
-                        </w:tcPr>
-                        <w:p>
-                          <w:pPr>
-                            <w:spacing w:after="0" w:line="216" w:lineRule="auto"/>
-                            <w:suppressOverlap/>
-                            <w:jc w:val="center"/>
-                            <w:rPr>
-                              <w:b/>
-                              <w:bCs/>
-                              <w:sz w:val="18"/>
-                              <w:szCs w:val="18"/>
-                              <w:rtl/>
-                            </w:rPr>
-                          </w:pPr>
-                        </w:p>
-                      </w:tc>
-                      <w:tc>
-                        <w:tcPr>
-                          <w:tcW w:w="1796" w:type="dxa"/>
-                          <w:tcBorders>
-                            <w:top w:val="nil"/>
-                            <w:left w:val="single" w:sz="4" w:space="0" w:color="auto"/>
-                            <w:bottom w:val="nil"/>
-                            <w:right w:val="single" w:sz="4" w:space="0" w:color="auto"/>
-                          </w:tcBorders>
-                          <w:vAlign w:val="center"/>
-                        </w:tcPr>
-                        <w:p>
-                          <w:pPr>
-                            <w:spacing w:after="0" w:line="216" w:lineRule="auto"/>
-                            <w:suppressOverlap/>
-                            <w:jc w:val="center"/>
-                            <w:rPr>
-                              <w:b/>
-                              <w:bCs/>
-                              <w:sz w:val="18"/>
-                              <w:szCs w:val="18"/>
-                              <w:rtl/>
-                            </w:rPr>
-                          </w:pPr>
-                        </w:p>
-                      </w:tc>
-                    </w:tr>
                   </w:tbl>
-                  <w:p/>
+                  <w:p>
+                    <w:bookmarkStart w:id="1" w:name="_GoBack"/>
+                    <w:bookmarkEnd w:id="1"/>
+                  </w:p>
                 </w:txbxContent>
               </v:textbox>
               <w10:wrap anchorx="margin"/>
@@ -13254,7 +13758,29 @@
         <w:rtl/>
         <w:lang w:bidi="fa-IR"/>
       </w:rPr>
-      <w:t>درس شبکه‌های کامپیوتری</w:t>
+      <w:t xml:space="preserve">درس </w:t>
+    </w:r>
+    <w:proofErr w:type="spellStart"/>
+    <w:r>
+      <w:rPr>
+        <w:rFonts w:ascii="IranNastaliq" w:hAnsi="IranNastaliq" w:cs="IranNastaliq"/>
+        <w:sz w:val="32"/>
+        <w:szCs w:val="32"/>
+        <w:rtl/>
+        <w:lang w:bidi="fa-IR"/>
+      </w:rPr>
+      <w:t>شبکه‌های</w:t>
+    </w:r>
+    <w:proofErr w:type="spellEnd"/>
+    <w:r>
+      <w:rPr>
+        <w:rFonts w:ascii="IranNastaliq" w:hAnsi="IranNastaliq" w:cs="IranNastaliq"/>
+        <w:sz w:val="32"/>
+        <w:szCs w:val="32"/>
+        <w:rtl/>
+        <w:lang w:bidi="fa-IR"/>
+      </w:rPr>
+      <w:t xml:space="preserve"> کامپیوتری</w:t>
     </w:r>
     <w:r>
       <w:rPr>
@@ -13264,7 +13790,18 @@
         <w:rtl/>
         <w:lang w:bidi="fa-IR"/>
       </w:rPr>
-      <w:t xml:space="preserve"> ،  نیم</w:t>
+      <w:t xml:space="preserve"> ،  </w:t>
+    </w:r>
+    <w:proofErr w:type="spellStart"/>
+    <w:r>
+      <w:rPr>
+        <w:rFonts w:ascii="IranNastaliq" w:hAnsi="IranNastaliq" w:cs="IranNastaliq" w:hint="cs"/>
+        <w:sz w:val="32"/>
+        <w:szCs w:val="32"/>
+        <w:rtl/>
+        <w:lang w:bidi="fa-IR"/>
+      </w:rPr>
+      <w:t>نیم</w:t>
     </w:r>
     <w:r>
       <w:rPr>
@@ -13284,7 +13821,18 @@
         <w:rtl/>
         <w:lang w:bidi="fa-IR"/>
       </w:rPr>
-      <w:t xml:space="preserve">سال </w:t>
+      <w:t>سال</w:t>
+    </w:r>
+    <w:proofErr w:type="spellEnd"/>
+    <w:r>
+      <w:rPr>
+        <w:rFonts w:ascii="IranNastaliq" w:hAnsi="IranNastaliq" w:cs="IranNastaliq" w:hint="cs"/>
+        <w:sz w:val="32"/>
+        <w:szCs w:val="32"/>
+        <w:rtl/>
+        <w:lang w:bidi="fa-IR"/>
+      </w:rPr>
+      <w:t xml:space="preserve"> </w:t>
     </w:r>
     <w:r>
       <w:rPr>
@@ -13498,8 +14046,6 @@
       </w:rPr>
       <w:t>۲۴</w:t>
     </w:r>
-    <w:bookmarkStart w:id="0" w:name="_GoBack"/>
-    <w:bookmarkEnd w:id="0"/>
     <w:r>
       <w:rPr>
         <w:rFonts w:ascii="IranNastaliq" w:hAnsi="IranNastaliq" w:cs="IranNastaliq" w:hint="cs"/>
@@ -13640,7 +14186,20 @@
                               <w:rtl/>
                               <w:lang w:bidi="fa-IR"/>
                             </w:rPr>
-                            <w:t>توجه: برای صرفه</w:t>
+                            <w:t xml:space="preserve">توجه: برای </w:t>
+                          </w:r>
+                          <w:proofErr w:type="spellStart"/>
+                          <w:r>
+                            <w:rPr>
+                              <w:rFonts w:cs="B Traffic" w:hint="cs"/>
+                              <w:b/>
+                              <w:bCs/>
+                              <w:sz w:val="14"/>
+                              <w:szCs w:val="14"/>
+                              <w:rtl/>
+                              <w:lang w:bidi="fa-IR"/>
+                            </w:rPr>
+                            <w:t>صرفه</w:t>
                           </w:r>
                           <w:r>
                             <w:rPr>
@@ -13664,7 +14223,46 @@
                               <w:rtl/>
                               <w:lang w:bidi="fa-IR"/>
                             </w:rPr>
-                            <w:t>جویی در کاغذ تکالیف را یا دو رو پرینت بگیرید و یا از کاغذهای باطله یک رو سفید استفاده کنید.</w:t>
+                            <w:t>جویی</w:t>
+                          </w:r>
+                          <w:proofErr w:type="spellEnd"/>
+                          <w:r>
+                            <w:rPr>
+                              <w:rFonts w:cs="B Traffic" w:hint="cs"/>
+                              <w:b/>
+                              <w:bCs/>
+                              <w:sz w:val="14"/>
+                              <w:szCs w:val="14"/>
+                              <w:rtl/>
+                              <w:lang w:bidi="fa-IR"/>
+                            </w:rPr>
+                            <w:t xml:space="preserve"> در کاغذ تکالیف را یا دو رو </w:t>
+                          </w:r>
+                          <w:proofErr w:type="spellStart"/>
+                          <w:r>
+                            <w:rPr>
+                              <w:rFonts w:cs="B Traffic" w:hint="cs"/>
+                              <w:b/>
+                              <w:bCs/>
+                              <w:sz w:val="14"/>
+                              <w:szCs w:val="14"/>
+                              <w:rtl/>
+                              <w:lang w:bidi="fa-IR"/>
+                            </w:rPr>
+                            <w:t>پرینت</w:t>
+                          </w:r>
+                          <w:proofErr w:type="spellEnd"/>
+                          <w:r>
+                            <w:rPr>
+                              <w:rFonts w:cs="B Traffic" w:hint="cs"/>
+                              <w:b/>
+                              <w:bCs/>
+                              <w:sz w:val="14"/>
+                              <w:szCs w:val="14"/>
+                              <w:rtl/>
+                              <w:lang w:bidi="fa-IR"/>
+                            </w:rPr>
+                            <w:t xml:space="preserve"> بگیرید و یا از کاغذهای باطله یک رو سفید استفاده کنید.</w:t>
                           </w:r>
                         </w:p>
                       </w:txbxContent>
@@ -14061,7 +14659,7 @@
         <v:path o:extrusionok="f" gradientshapeok="t" o:connecttype="rect"/>
         <o:lock v:ext="edit" aspectratio="t"/>
       </v:shapetype>
-      <v:shape id="_x0000_i1027" type="#_x0000_t75" style="width:14.25pt;height:14.25pt" o:bullet="t">
+      <v:shape id="_x0000_i1051" type="#_x0000_t75" style="width:14.25pt;height:14.25pt" o:bullet="t">
         <v:imagedata r:id="rId1" o:title="mso4629"/>
       </v:shape>
     </w:pict>
@@ -19410,7 +20008,7 @@
 </file>
 
 <file path=customXml/itemProps1.xml><?xml version="1.0" encoding="utf-8"?>
-<ds:datastoreItem xmlns:ds="http://schemas.openxmlformats.org/officeDocument/2006/customXml" ds:itemID="{39279DD8-9350-4E7A-A8C2-2B124ED8C727}">
+<ds:datastoreItem xmlns:ds="http://schemas.openxmlformats.org/officeDocument/2006/customXml" ds:itemID="{31D39D07-240F-4044-AA97-98A84265CFDE}">
   <ds:schemaRefs>
     <ds:schemaRef ds:uri="http://schemas.openxmlformats.org/officeDocument/2006/bibliography"/>
   </ds:schemaRefs>

</xml_diff>